<commit_message>
Scripts de películas y actores y usuarios y opiniones
</commit_message>
<xml_diff>
--- a/Trabajo_Final_HigueroLópez_Juan.DOCX
+++ b/Trabajo_Final_HigueroLópez_Juan.DOCX
@@ -30654,7 +30654,7 @@
         </mc:Choice>
         <mc:Fallback>
           <w:pict>
-            <v:rect w14:anchorId="5354C7BD" id="Rectángulo 452" o:spid="_x0000_s1026" style="position:absolute;margin-left:0;margin-top:0;width:579.9pt;height:750.3pt;z-index:251659264;visibility:visible;mso-wrap-style:square;mso-width-percent:950;mso-height-percent:950;mso-wrap-distance-left:9pt;mso-wrap-distance-top:0;mso-wrap-distance-right:9pt;mso-wrap-distance-bottom:0;mso-position-horizontal:center;mso-position-horizontal-relative:page;mso-position-vertical:center;mso-position-vertical-relative:page;mso-width-percent:950;mso-height-percent:950;mso-width-relative:page;mso-height-relative:page;v-text-anchor:middle" o:gfxdata="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" filled="f" strokecolor="#747070 [1614]" strokeweight="1.25pt">
+            <v:rect w14:anchorId="5A633FC3" id="Rectángulo 452" o:spid="_x0000_s1026" style="position:absolute;margin-left:0;margin-top:0;width:579.9pt;height:750.3pt;z-index:251659264;visibility:visible;mso-wrap-style:square;mso-width-percent:950;mso-height-percent:950;mso-wrap-distance-left:9pt;mso-wrap-distance-top:0;mso-wrap-distance-right:9pt;mso-wrap-distance-bottom:0;mso-position-horizontal:center;mso-position-horizontal-relative:page;mso-position-vertical:center;mso-position-vertical-relative:page;mso-width-percent:950;mso-height-percent:950;mso-width-relative:page;mso-height-relative:page;v-text-anchor:middle" o:gfxdata="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" filled="f" strokecolor="#747070 [1614]" strokeweight="1.25pt">
               <w10:wrap anchorx="page" anchory="page"/>
             </v:rect>
           </w:pict>
@@ -30755,7 +30755,7 @@
         </mc:Choice>
         <mc:Fallback>
           <w:pict>
-            <v:rect w14:anchorId="6B001441" id="Rectángulo 20" o:spid="_x0000_s1026" style="position:absolute;margin-left:0;margin-top:0;width:579.9pt;height:750.3pt;z-index:251661312;visibility:visible;mso-wrap-style:square;mso-width-percent:950;mso-height-percent:950;mso-wrap-distance-left:9pt;mso-wrap-distance-top:0;mso-wrap-distance-right:9pt;mso-wrap-distance-bottom:0;mso-position-horizontal:center;mso-position-horizontal-relative:page;mso-position-vertical:center;mso-position-vertical-relative:page;mso-width-percent:950;mso-height-percent:950;mso-width-relative:page;mso-height-relative:page;v-text-anchor:middle" o:gfxdata="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" filled="f" strokecolor="#747070 [1614]" strokeweight="1.25pt">
+            <v:rect w14:anchorId="0A578F2C" id="Rectángulo 20" o:spid="_x0000_s1026" style="position:absolute;margin-left:0;margin-top:0;width:579.9pt;height:750.3pt;z-index:251661312;visibility:visible;mso-wrap-style:square;mso-width-percent:950;mso-height-percent:950;mso-wrap-distance-left:9pt;mso-wrap-distance-top:0;mso-wrap-distance-right:9pt;mso-wrap-distance-bottom:0;mso-position-horizontal:center;mso-position-horizontal-relative:page;mso-position-vertical:center;mso-position-vertical-relative:page;mso-width-percent:950;mso-height-percent:950;mso-width-relative:page;mso-height-relative:page;v-text-anchor:middle" o:gfxdata="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" filled="f" strokecolor="#747070 [1614]" strokeweight="1.25pt">
               <w10:wrap anchorx="page" anchory="page"/>
             </v:rect>
           </w:pict>
@@ -30866,7 +30866,7 @@
         </mc:Choice>
         <mc:Fallback>
           <w:pict>
-            <v:rect w14:anchorId="220F957D" id="Rectángulo 22" o:spid="_x0000_s1026" style="position:absolute;margin-left:0;margin-top:0;width:579.9pt;height:750.3pt;z-index:251663360;visibility:visible;mso-wrap-style:square;mso-width-percent:950;mso-height-percent:950;mso-wrap-distance-left:9pt;mso-wrap-distance-top:0;mso-wrap-distance-right:9pt;mso-wrap-distance-bottom:0;mso-position-horizontal:center;mso-position-horizontal-relative:page;mso-position-vertical:center;mso-position-vertical-relative:page;mso-width-percent:950;mso-height-percent:950;mso-width-relative:page;mso-height-relative:page;v-text-anchor:middle" o:gfxdata="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" filled="f" strokecolor="#747070 [1614]" strokeweight="1.25pt">
+            <v:rect w14:anchorId="337E7721" id="Rectángulo 22" o:spid="_x0000_s1026" style="position:absolute;margin-left:0;margin-top:0;width:579.9pt;height:750.3pt;z-index:251663360;visibility:visible;mso-wrap-style:square;mso-width-percent:950;mso-height-percent:950;mso-wrap-distance-left:9pt;mso-wrap-distance-top:0;mso-wrap-distance-right:9pt;mso-wrap-distance-bottom:0;mso-position-horizontal:center;mso-position-horizontal-relative:page;mso-position-vertical:center;mso-position-vertical-relative:page;mso-width-percent:950;mso-height-percent:950;mso-width-relative:page;mso-height-relative:page;v-text-anchor:middle" o:gfxdata="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" filled="f" strokecolor="#747070 [1614]" strokeweight="1.25pt">
               <w10:wrap anchorx="page" anchory="page"/>
             </v:rect>
           </w:pict>

</xml_diff>